<commit_message>
Added host resolving using bind9 server
</commit_message>
<xml_diff>
--- a/labo1.docx
+++ b/labo1.docx
@@ -165,46 +165,24 @@
         </w:rPr>
         <w:t xml:space="preserve"> source </w:t>
       </w:r>
-      <w:proofErr w:type="gramStart"/>
-      <w:r>
-        <w:rPr>
-          <w:lang w:val="fr-CA"/>
-        </w:rPr>
-        <w:t>10.*</w:t>
-      </w:r>
-      <w:proofErr w:type="gramEnd"/>
-      <w:r>
-        <w:rPr>
-          <w:lang w:val="fr-CA"/>
-        </w:rPr>
-        <w:t>**…</w:t>
-      </w:r>
-    </w:p>
-    <w:p>
-      <w:pPr>
-        <w:rPr>
-          <w:lang w:val="fr-CA"/>
-        </w:rPr>
-      </w:pPr>
-      <w:r>
-        <w:rPr>
-          <w:lang w:val="fr-CA"/>
-        </w:rPr>
-        <w:t xml:space="preserve">(b) </w:t>
-      </w:r>
-      <w:proofErr w:type="gramStart"/>
-      <w:r>
-        <w:rPr>
-          <w:lang w:val="fr-CA"/>
-        </w:rPr>
-        <w:t>quel version</w:t>
-      </w:r>
-      <w:proofErr w:type="gramEnd"/>
-      <w:r>
-        <w:rPr>
-          <w:lang w:val="fr-CA"/>
-        </w:rPr>
-        <w:t xml:space="preserve"> de SSL/TLS est utilisée? </w:t>
+      <w:r>
+        <w:rPr>
+          <w:lang w:val="fr-CA"/>
+        </w:rPr>
+        <w:t>10.***…</w:t>
+      </w:r>
+    </w:p>
+    <w:p>
+      <w:pPr>
+        <w:rPr>
+          <w:lang w:val="fr-CA"/>
+        </w:rPr>
+      </w:pPr>
+      <w:r>
+        <w:rPr>
+          <w:lang w:val="fr-CA"/>
+        </w:rPr>
+        <w:t xml:space="preserve">(b) quel version de SSL/TLS est utilisée? </w:t>
       </w:r>
     </w:p>
     <w:p>
@@ -361,14 +339,7 @@
         <w:rPr>
           <w:lang w:val="fr-CA"/>
         </w:rPr>
-        <w:t xml:space="preserve"> </w:t>
-      </w:r>
-      <w:proofErr w:type="gramStart"/>
-      <w:r>
-        <w:rPr>
-          <w:lang w:val="fr-CA"/>
-        </w:rPr>
-        <w:t xml:space="preserve">( </w:t>
+        <w:t xml:space="preserve"> ( </w:t>
       </w:r>
       <w:r>
         <w:rPr>
@@ -380,14 +351,7 @@
         <w:rPr>
           <w:lang w:val="fr-CA"/>
         </w:rPr>
-        <w:t>ouvent</w:t>
-      </w:r>
-      <w:proofErr w:type="gramEnd"/>
-      <w:r>
-        <w:rPr>
-          <w:lang w:val="fr-CA"/>
-        </w:rPr>
-        <w:t xml:space="preserve"> les</w:t>
+        <w:t>ouvent les</w:t>
       </w:r>
       <w:r>
         <w:rPr>
@@ -727,21 +691,7 @@
         <w:rPr>
           <w:lang w:val="fr-CA"/>
         </w:rPr>
-        <w:t xml:space="preserve"> Consulting CC </w:t>
-      </w:r>
-      <w:proofErr w:type="gramStart"/>
-      <w:r>
-        <w:rPr>
-          <w:lang w:val="fr-CA"/>
-        </w:rPr>
-        <w:t>( Certification</w:t>
-      </w:r>
-      <w:proofErr w:type="gramEnd"/>
-      <w:r>
-        <w:rPr>
-          <w:lang w:val="fr-CA"/>
-        </w:rPr>
-        <w:t xml:space="preserve"> Services Division ) </w:t>
+        <w:t xml:space="preserve"> Consulting CC ( Certification Services Division ) </w:t>
       </w:r>
     </w:p>
     <w:p>
@@ -954,7 +904,6 @@
         </w:rPr>
       </w:pPr>
       <w:proofErr w:type="spellStart"/>
-      <w:proofErr w:type="gramStart"/>
       <w:r>
         <w:rPr>
           <w:lang w:val="fr-CA"/>
@@ -962,7 +911,6 @@
         <w:t>rsaEncryption</w:t>
       </w:r>
       <w:proofErr w:type="spellEnd"/>
-      <w:proofErr w:type="gramEnd"/>
     </w:p>
     <w:p>
       <w:pPr>
@@ -1187,19 +1135,11 @@
         <w:t>ip_address</w:t>
       </w:r>
       <w:proofErr w:type="spellEnd"/>
-      <w:proofErr w:type="gramStart"/>
-      <w:r>
-        <w:rPr>
-          <w:highlight w:val="yellow"/>
-        </w:rPr>
-        <w:t>]:[</w:t>
-      </w:r>
-      <w:proofErr w:type="gramEnd"/>
-      <w:r>
-        <w:rPr>
-          <w:highlight w:val="yellow"/>
-        </w:rPr>
-        <w:t>port]</w:t>
+      <w:r>
+        <w:rPr>
+          <w:highlight w:val="yellow"/>
+        </w:rPr>
+        <w:t>]:[port]</w:t>
       </w:r>
     </w:p>
     <w:p>
@@ -1478,7 +1418,7 @@
           <w:sz w:val="21"/>
           <w:szCs w:val="21"/>
         </w:rPr>
-        <w:t>openssl</w:t>
+        <w:t>genpkey</w:t>
       </w:r>
       <w:proofErr w:type="spellEnd"/>
       <w:r>
@@ -1488,7 +1428,7 @@
           <w:sz w:val="21"/>
           <w:szCs w:val="21"/>
         </w:rPr>
-        <w:t xml:space="preserve"> </w:t>
+        <w:t xml:space="preserve"> -algorithm RSA -out </w:t>
       </w:r>
       <w:proofErr w:type="spellStart"/>
       <w:r>
@@ -1498,7 +1438,7 @@
           <w:sz w:val="21"/>
           <w:szCs w:val="21"/>
         </w:rPr>
-        <w:t>genpkey</w:t>
+        <w:t>private_key.pem</w:t>
       </w:r>
       <w:proofErr w:type="spellEnd"/>
       <w:r>
@@ -1508,7 +1448,7 @@
           <w:sz w:val="21"/>
           <w:szCs w:val="21"/>
         </w:rPr>
-        <w:t xml:space="preserve"> -algorithm RSA -out </w:t>
+        <w:t xml:space="preserve"> -</w:t>
       </w:r>
       <w:proofErr w:type="spellStart"/>
       <w:r>
@@ -1518,7 +1458,7 @@
           <w:sz w:val="21"/>
           <w:szCs w:val="21"/>
         </w:rPr>
-        <w:t>private_key.pem</w:t>
+        <w:t>pkeyopt</w:t>
       </w:r>
       <w:proofErr w:type="spellEnd"/>
       <w:r>
@@ -1528,26 +1468,6 @@
           <w:sz w:val="21"/>
           <w:szCs w:val="21"/>
         </w:rPr>
-        <w:t xml:space="preserve"> -</w:t>
-      </w:r>
-      <w:proofErr w:type="spellStart"/>
-      <w:r>
-        <w:rPr>
-          <w:rFonts w:ascii="Courier New" w:eastAsia="Times New Roman" w:hAnsi="Courier New" w:cs="Courier New"/>
-          <w:color w:val="000000"/>
-          <w:sz w:val="21"/>
-          <w:szCs w:val="21"/>
-        </w:rPr>
-        <w:t>pkeyopt</w:t>
-      </w:r>
-      <w:proofErr w:type="spellEnd"/>
-      <w:r>
-        <w:rPr>
-          <w:rFonts w:ascii="Courier New" w:eastAsia="Times New Roman" w:hAnsi="Courier New" w:cs="Courier New"/>
-          <w:color w:val="000000"/>
-          <w:sz w:val="21"/>
-          <w:szCs w:val="21"/>
-        </w:rPr>
         <w:t xml:space="preserve"> rsa_keygen_bits:2048</w:t>
       </w:r>
     </w:p>
@@ -1777,21 +1697,7 @@
         <w:rPr>
           <w:lang w:val="fr-CA"/>
         </w:rPr>
-        <w:t xml:space="preserve">3. signer la demande avec la commande </w:t>
-      </w:r>
-      <w:proofErr w:type="gramStart"/>
-      <w:r>
-        <w:rPr>
-          <w:lang w:val="fr-CA"/>
-        </w:rPr>
-        <w:t>ca</w:t>
-      </w:r>
-      <w:proofErr w:type="gramEnd"/>
-      <w:r>
-        <w:rPr>
-          <w:lang w:val="fr-CA"/>
-        </w:rPr>
-        <w:t xml:space="preserve"> (sans oublier de passer le fichier de configuration en paramètre)</w:t>
+        <w:t>3. signer la demande avec la commande ca (sans oublier de passer le fichier de configuration en paramètre)</w:t>
       </w:r>
     </w:p>
     <w:p>
@@ -2051,19 +1957,11 @@
         </w:rPr>
         <w:t xml:space="preserve">IPv6 : </w:t>
       </w:r>
-      <w:proofErr w:type="gramStart"/>
-      <w:r>
-        <w:rPr>
-          <w:lang w:val="fr-CA"/>
-        </w:rPr>
-        <w:t>2607:f</w:t>
-      </w:r>
-      <w:proofErr w:type="gramEnd"/>
-      <w:r>
-        <w:rPr>
-          <w:lang w:val="fr-CA"/>
-        </w:rPr>
-        <w:t>8b0:4020:806::200</w:t>
+      <w:r>
+        <w:rPr>
+          <w:lang w:val="fr-CA"/>
+        </w:rPr>
+        <w:t>2607:f8b0:4020:806::200</w:t>
       </w:r>
       <w:r>
         <w:rPr>
@@ -2113,7 +2011,6 @@
         </w:rPr>
       </w:pPr>
       <w:proofErr w:type="spellStart"/>
-      <w:proofErr w:type="gramStart"/>
       <w:r>
         <w:rPr>
           <w:lang w:val="fr-CA"/>
@@ -2121,7 +2018,6 @@
         <w:t>dig</w:t>
       </w:r>
       <w:proofErr w:type="spellEnd"/>
-      <w:proofErr w:type="gramEnd"/>
       <w:r>
         <w:rPr>
           <w:lang w:val="fr-CA"/>
@@ -2182,7 +2078,6 @@
         <w:t xml:space="preserve">2. Combien de clés possèdent la zone </w:t>
       </w:r>
       <w:proofErr w:type="spellStart"/>
-      <w:proofErr w:type="gramStart"/>
       <w:r>
         <w:rPr>
           <w:lang w:val="fr-CA"/>
@@ -2190,7 +2085,6 @@
         <w:t>ca</w:t>
       </w:r>
       <w:proofErr w:type="spellEnd"/>
-      <w:proofErr w:type="gramEnd"/>
       <w:r>
         <w:rPr>
           <w:lang w:val="fr-CA"/>
@@ -2201,21 +2095,7 @@
         <w:rPr>
           <w:lang w:val="fr-CA"/>
         </w:rPr>
-        <w:t xml:space="preserve">[Zone </w:t>
-      </w:r>
-      <w:proofErr w:type="gramStart"/>
-      <w:r>
-        <w:rPr>
-          <w:lang w:val="fr-CA"/>
-        </w:rPr>
-        <w:t>“ca”</w:t>
-      </w:r>
-      <w:proofErr w:type="gramEnd"/>
-      <w:r>
-        <w:rPr>
-          <w:lang w:val="fr-CA"/>
-        </w:rPr>
-        <w:t>]</w:t>
+        <w:t>[Zone “ca”]</w:t>
       </w:r>
     </w:p>
     <w:p>
@@ -2358,21 +2238,7 @@
         <w:rPr>
           <w:lang w:val="fr-CA"/>
         </w:rPr>
-        <w:t xml:space="preserve">Partir docker avec port UDP et TCP lier </w:t>
-      </w:r>
-      <w:proofErr w:type="gramStart"/>
-      <w:r>
-        <w:rPr>
-          <w:lang w:val="fr-CA"/>
-        </w:rPr>
-        <w:t>a</w:t>
-      </w:r>
-      <w:proofErr w:type="gramEnd"/>
-      <w:r>
-        <w:rPr>
-          <w:lang w:val="fr-CA"/>
-        </w:rPr>
-        <w:t xml:space="preserve"> un port local (comme 9000)</w:t>
+        <w:t>Partir docker avec port UDP et TCP lier a un port local (comme 9000)</w:t>
       </w:r>
     </w:p>
     <w:p>

</xml_diff>